<commit_message>
finish notes for 2021-11-25
</commit_message>
<xml_diff>
--- a/academic/Plague Denmark Paper Outline.docx
+++ b/academic/Plague Denmark Paper Outline.docx
@@ -105,7 +105,7 @@
           <w:rPr>
             <w:rStyle w:val="Hyperlink"/>
           </w:rPr>
-          <w:t xml:space="preserve">ktmeaton/obsidian-public@4ad34653</w:t>
+          <w:t xml:space="preserve">ktmeaton/obsidian-public@92e7ba9a</w:t>
         </w:r>
       </w:hyperlink>
       <w:r>
@@ -1464,7 +1464,25 @@
         <w:t xml:space="preserve">Y. pestis</w:t>
       </w:r>
       <w:r>
-        <w:t xml:space="preserve">, ranging from 3.3% at Ribe Lindegärden to 14.3% at Hågerup. Of these plague-positive individuals, 9 had sufficient sequencing depth (&gt;3X) of the</w:t>
+        <w:t xml:space="preserve">, ranging from 3.3% at Ribe Lindegärden to 14.3% at Hågerup. One one hand, this positivity rate could be considered an underestimate of the</w:t>
+      </w:r>
+      <w:r>
+        <w:t xml:space="preserve"> </w:t>
+      </w:r>
+      <w:r>
+        <w:t xml:space="preserve">‘</w:t>
+      </w:r>
+      <w:r>
+        <w:t xml:space="preserve">true</w:t>
+      </w:r>
+      <w:r>
+        <w:t xml:space="preserve">’</w:t>
+      </w:r>
+      <w:r>
+        <w:t xml:space="preserve"> </w:t>
+      </w:r>
+      <w:r>
+        <w:t xml:space="preserve">prevalence of</w:t>
       </w:r>
       <w:r>
         <w:t xml:space="preserve"> </w:t>
@@ -1479,6 +1497,104 @@
         <w:t xml:space="preserve"> </w:t>
       </w:r>
       <w:r>
+        <w:t xml:space="preserve">in Danish populations, due to variable DNA preservation. On the other hand, it may be an overestimate due to the osteological paradox</w:t>
+      </w:r>
+      <w:r>
+        <w:t xml:space="preserve"> </w:t>
+      </w:r>
+      <w:r>
+        <w:t xml:space="preserve">[</w:t>
+      </w:r>
+      <w:hyperlink w:anchor="ref-a0Rr24xp">
+        <w:r>
+          <w:rPr>
+            <w:rStyle w:val="Hyperlink"/>
+          </w:rPr>
+          <w:t xml:space="preserve">6</w:t>
+        </w:r>
+      </w:hyperlink>
+      <w:r>
+        <w:t xml:space="preserve">]</w:t>
+      </w:r>
+      <w:r>
+        <w:t xml:space="preserve">, in which mortality is selective and the deceased are not representative of the living population. While the exact extrapolation is unclear, our</w:t>
+      </w:r>
+      <w:r>
+        <w:t xml:space="preserve"> </w:t>
+      </w:r>
+      <w:r>
+        <w:rPr>
+          <w:i/>
+        </w:rPr>
+        <w:t xml:space="preserve">Y. pestis</w:t>
+      </w:r>
+      <w:r>
+        <w:t xml:space="preserve"> </w:t>
+      </w:r>
+      <w:r>
+        <w:t xml:space="preserve">positivity rate (3.3 - 14.3%) does align with mortality estimates (5 - 15%) during the later epidemics of the Second Pandemic</w:t>
+      </w:r>
+      <w:r>
+        <w:t xml:space="preserve"> </w:t>
+      </w:r>
+      <w:r>
+        <w:t xml:space="preserve">[</w:t>
+      </w:r>
+      <w:r>
+        <w:rPr>
+          <w:b/>
+        </w:rPr>
+        <w:t xml:space="preserve">???</w:t>
+      </w:r>
+      <w:r>
+        <w:t xml:space="preserve">,</w:t>
+      </w:r>
+      <w:hyperlink w:anchor="ref-13NOJLbvF">
+        <w:r>
+          <w:rPr>
+            <w:rStyle w:val="Hyperlink"/>
+          </w:rPr>
+          <w:t xml:space="preserve">2</w:t>
+        </w:r>
+      </w:hyperlink>
+      <w:r>
+        <w:t xml:space="preserve">,</w:t>
+      </w:r>
+      <w:hyperlink w:anchor="ref-SDiEWfMf">
+        <w:r>
+          <w:rPr>
+            <w:rStyle w:val="Hyperlink"/>
+          </w:rPr>
+          <w:t xml:space="preserve">7</w:t>
+        </w:r>
+      </w:hyperlink>
+      <w:r>
+        <w:t xml:space="preserve">]</w:t>
+      </w:r>
+      <w:r>
+        <w:t xml:space="preserve">.</w:t>
+      </w:r>
+    </w:p>
+    <w:p>
+      <w:pPr>
+        <w:pStyle w:val="BodyText"/>
+      </w:pPr>
+      <w:r>
+        <w:t xml:space="preserve">Of the 13 plague-positive individuals, 9 had sufficient sequencing depth (&gt;3X) of the</w:t>
+      </w:r>
+      <w:r>
+        <w:t xml:space="preserve"> </w:t>
+      </w:r>
+      <w:r>
+        <w:rPr>
+          <w:i/>
+        </w:rPr>
+        <w:t xml:space="preserve">Y. pestis</w:t>
+      </w:r>
+      <w:r>
+        <w:t xml:space="preserve"> </w:t>
+      </w:r>
+      <w:r>
         <w:t xml:space="preserve">chromosome for phylogenetic analysis (Figure 2B). To estimate a time-scaled phylogeny and dates for each sample, we fit a relaxed molecular clock to an alignment of 49</w:t>
       </w:r>
       <w:r>
@@ -1530,7 +1646,7 @@
           <w:rPr>
             <w:rStyle w:val="Hyperlink"/>
           </w:rPr>
-          <w:t xml:space="preserve">6</w:t>
+          <w:t xml:space="preserve">8</w:t>
         </w:r>
       </w:hyperlink>
       <w:r>
@@ -1635,7 +1751,7 @@
         <w:t xml:space="preserve"> </w:t>
       </w:r>
       <w:r>
-        <w:t xml:space="preserve">century, dated to 1333 (1301-1366) and 1350 (1319-1383). These estimates are highly congruent with the historical record, as the first documented appearance of plague in Denmark was at Ribe in 1349. Furthermore, these strains fell within an unresolved cluster (posterior: 0.15) of samples from Northern and Western Europe (Figure 3) which has previously been linked to the Black Death (1343-1356)</w:t>
+        <w:t xml:space="preserve">century, dated to 1333 (1301-1366) and 1350 (1319-1383). These estimates are highly congruent with the historical record, as the first documented appearance of plague in Denmark was at Ribe in 1349</w:t>
       </w:r>
       <w:r>
         <w:t xml:space="preserve"> </w:t>
@@ -1643,12 +1759,32 @@
       <w:r>
         <w:t xml:space="preserve">[</w:t>
       </w:r>
+      <w:hyperlink w:anchor="ref-1G9pdnarW">
+        <w:r>
+          <w:rPr>
+            <w:rStyle w:val="Hyperlink"/>
+          </w:rPr>
+          <w:t xml:space="preserve">3</w:t>
+        </w:r>
+      </w:hyperlink>
+      <w:r>
+        <w:t xml:space="preserve">]</w:t>
+      </w:r>
+      <w:r>
+        <w:t xml:space="preserve">. Furthermore, these strains fell within an unresolved cluster (posterior: 0.15) of samples from Northern and Western Europe (Figure 3) which has previously been linked to the Black Death (1343-1356)</w:t>
+      </w:r>
+      <w:r>
+        <w:t xml:space="preserve"> </w:t>
+      </w:r>
+      <w:r>
+        <w:t xml:space="preserve">[</w:t>
+      </w:r>
       <w:hyperlink w:anchor="ref-1CPIgshmC">
         <w:r>
           <w:rPr>
             <w:rStyle w:val="Hyperlink"/>
           </w:rPr>
-          <w:t xml:space="preserve">7</w:t>
+          <w:t xml:space="preserve">9</w:t>
         </w:r>
       </w:hyperlink>
       <w:r>
@@ -1715,7 +1851,7 @@
           <w:rPr>
             <w:rStyle w:val="Hyperlink"/>
           </w:rPr>
-          <w:t xml:space="preserve">8</w:t>
+          <w:t xml:space="preserve">10</w:t>
         </w:r>
       </w:hyperlink>
       <w:r>
@@ -1788,7 +1924,7 @@
           <w:rPr>
             <w:rStyle w:val="Hyperlink"/>
           </w:rPr>
-          <w:t xml:space="preserve">7</w:t>
+          <w:t xml:space="preserve">9</w:t>
         </w:r>
       </w:hyperlink>
       <w:r>
@@ -1808,7 +1944,7 @@
           <w:rPr>
             <w:rStyle w:val="Hyperlink"/>
           </w:rPr>
-          <w:t xml:space="preserve">9</w:t>
+          <w:t xml:space="preserve">11</w:t>
         </w:r>
       </w:hyperlink>
       <w:r>
@@ -1823,7 +1959,7 @@
         <w:pStyle w:val="BodyText"/>
       </w:pPr>
       <w:r>
-        <w:t xml:space="preserve">We observed a curious gap in the continuity of plague at Ribe, as no</w:t>
+        <w:t xml:space="preserve">We observed a gap in the continuity of plague at Ribe, as no</w:t>
       </w:r>
       <w:r>
         <w:t xml:space="preserve"> </w:t>
@@ -1868,7 +2004,7 @@
         <w:t xml:space="preserve"> </w:t>
       </w:r>
       <w:r>
-        <w:t xml:space="preserve">from 3 sites near Horsens dated to 1429 (1392-1467), 1433 (1403-1464) and 1457 (1427-1487). These genomes were most closely related to individuals sampled in Germany, Lithuania, Poland, and England. This geographic association parallels the historical record, in which outbreaks in Denmark coincided with those in the Baltic region which often appeared first in Germany</w:t>
+        <w:t xml:space="preserve">from 3 sites near Horsens dated to 1429 (1392-1467), 1433 (1403-1464) and 1457 (1427-1487). These genomes were most closely related to individuals sampled in Germany, Lithuania, Poland, and England (Figure 3). This geographic association parallels the historical record, in which outbreaks in Denmark coincided with those in the Baltic region</w:t>
       </w:r>
       <w:r>
         <w:t xml:space="preserve"> </w:t>
@@ -1888,7 +2024,7 @@
         <w:t xml:space="preserve">]</w:t>
       </w:r>
       <w:r>
-        <w:t xml:space="preserve">. However, recent studies have demonstrated that the directionality and spread of zoonotic diseases cannot be inferred from genomic data alone</w:t>
+        <w:t xml:space="preserve">. However, recent studies have demonstrated that the directionality and spread of zoonotic diseases cannot be robustly inferred from genomic data alone</w:t>
       </w:r>
       <w:r>
         <w:t xml:space="preserve"> </w:t>
@@ -1910,7 +2046,7 @@
           <w:rPr>
             <w:rStyle w:val="Hyperlink"/>
           </w:rPr>
-          <w:t xml:space="preserve">10</w:t>
+          <w:t xml:space="preserve">12</w:t>
         </w:r>
       </w:hyperlink>
       <w:r>
@@ -1932,7 +2068,7 @@
         <w:t xml:space="preserve"> </w:t>
       </w:r>
       <w:r>
-        <w:t xml:space="preserve">and historical case records in Denmark, which can be jointly modeled</w:t>
+        <w:t xml:space="preserve">and historical case records in Denmark, which could be jointly modeled with greater resolving power</w:t>
       </w:r>
       <w:r>
         <w:t xml:space="preserve"> </w:t>
@@ -1945,7 +2081,7 @@
           <w:rPr>
             <w:rStyle w:val="Hyperlink"/>
           </w:rPr>
-          <w:t xml:space="preserve">11</w:t>
+          <w:t xml:space="preserve">13</w:t>
         </w:r>
       </w:hyperlink>
       <w:r>
@@ -1955,7 +2091,7 @@
         <w:t xml:space="preserve"> </w:t>
       </w:r>
       <w:r>
-        <w:t xml:space="preserve">with greater nuance in future work.</w:t>
+        <w:t xml:space="preserve">in future work.</w:t>
       </w:r>
     </w:p>
     <w:p>
@@ -1987,13 +2123,7 @@
         <w:t xml:space="preserve"> </w:t>
       </w:r>
       <w:r>
-        <w:t xml:space="preserve">at Ribe Gräbrødre. Individuals G.207</w:t>
-      </w:r>
-      <w:r>
-        <w:t xml:space="preserve"> </w:t>
-      </w:r>
-      <w:r>
-        <w:t xml:space="preserve">and G861 x1035 were dated to 1513 (95% HPD: 1484-1546) and 1525 (95% HPD: 1494-1560) respectively. Furthermore, we also found evidence of</w:t>
+        <w:t xml:space="preserve">at Ribe. We dated two</w:t>
       </w:r>
       <w:r>
         <w:t xml:space="preserve"> </w:t>
@@ -2008,7 +2138,199 @@
         <w:t xml:space="preserve"> </w:t>
       </w:r>
       <w:r>
-        <w:t xml:space="preserve">in the northern site of Faldborg dated to 1594 (95% HPD: 1550-1649).</w:t>
+        <w:t xml:space="preserve">isolates from this region to 1513 (1484-1546) and 1525 (1494-1560). Furthermore, we also found evidence of</w:t>
+      </w:r>
+      <w:r>
+        <w:t xml:space="preserve"> </w:t>
+      </w:r>
+      <w:r>
+        <w:rPr>
+          <w:i/>
+        </w:rPr>
+        <w:t xml:space="preserve">Y. pestis</w:t>
+      </w:r>
+      <w:r>
+        <w:t xml:space="preserve"> </w:t>
+      </w:r>
+      <w:r>
+        <w:t xml:space="preserve">in the northern site of Faldborg dated to 1594 (1550-1649). As an estimate of plague’s disappearance (1649), this is congruent with the historical record which documents the last recorded outbreak of plague in Jutland to last from 1654-1657. We found no evidence of</w:t>
+      </w:r>
+      <w:r>
+        <w:t xml:space="preserve"> </w:t>
+      </w:r>
+      <w:r>
+        <w:rPr>
+          <w:i/>
+        </w:rPr>
+        <w:t xml:space="preserve">Y. pestis</w:t>
+      </w:r>
+      <w:r>
+        <w:t xml:space="preserve"> </w:t>
+      </w:r>
+      <w:r>
+        <w:t xml:space="preserve">in Denmark after this point, specifically between 1649 and 1800 CE. However, no individuals definitively post-date 1649 CE, although this period could include a maximum of 70 individuals (Figure 2A). We would therefore expect to detect</w:t>
+      </w:r>
+      <w:r>
+        <w:t xml:space="preserve"> </w:t>
+      </w:r>
+      <w:r>
+        <w:rPr>
+          <w:i/>
+        </w:rPr>
+        <w:t xml:space="preserve">Y. pestis</w:t>
+      </w:r>
+      <w:r>
+        <w:t xml:space="preserve"> </w:t>
+      </w:r>
+      <w:r>
+        <w:t xml:space="preserve">in 0 to 2 individuals (3.3%) from this time frame if it were present. Our results do not differ from this expectation, and are therefore not informative with regards to the disappearance of</w:t>
+      </w:r>
+      <w:r>
+        <w:t xml:space="preserve"> </w:t>
+      </w:r>
+      <w:r>
+        <w:rPr>
+          <w:i/>
+        </w:rPr>
+        <w:t xml:space="preserve">Y. pestis</w:t>
+      </w:r>
+      <w:r>
+        <w:t xml:space="preserve"> </w:t>
+      </w:r>
+      <w:r>
+        <w:t xml:space="preserve">in Denmark. To address this question, additional samples would be required from the 17</w:t>
+      </w:r>
+      <w:r>
+        <w:t xml:space="preserve">th</w:t>
+      </w:r>
+      <w:r>
+        <w:t xml:space="preserve"> </w:t>
+      </w:r>
+      <w:r>
+        <w:t xml:space="preserve">and 18</w:t>
+      </w:r>
+      <w:r>
+        <w:t xml:space="preserve">th</w:t>
+      </w:r>
+      <w:r>
+        <w:t xml:space="preserve"> </w:t>
+      </w:r>
+      <w:r>
+        <w:t xml:space="preserve">centuries.</w:t>
+      </w:r>
+    </w:p>
+    <w:p>
+      <w:pPr>
+        <w:pStyle w:val="Heading2"/>
+      </w:pPr>
+      <w:bookmarkStart w:id="40" w:name="conclusion"/>
+      <w:r>
+        <w:t xml:space="preserve">Conclusion</w:t>
+      </w:r>
+      <w:bookmarkEnd w:id="40"/>
+    </w:p>
+    <w:p>
+      <w:pPr>
+        <w:pStyle w:val="FirstParagraph"/>
+      </w:pPr>
+      <w:r>
+        <w:t xml:space="preserve">This study marks the first population-level analysis of ancient</w:t>
+      </w:r>
+      <w:r>
+        <w:t xml:space="preserve"> </w:t>
+      </w:r>
+      <w:r>
+        <w:rPr>
+          <w:i/>
+        </w:rPr>
+        <w:t xml:space="preserve">Y. pestis</w:t>
+      </w:r>
+      <w:r>
+        <w:t xml:space="preserve">, where we performed in-depth (N=298), longitudinal sampling (800 years) within a single country (Denmark). We describe the earliest known appearance of</w:t>
+      </w:r>
+      <w:r>
+        <w:t xml:space="preserve"> </w:t>
+      </w:r>
+      <w:r>
+        <w:rPr>
+          <w:i/>
+        </w:rPr>
+        <w:t xml:space="preserve">Y. pestis</w:t>
+      </w:r>
+      <w:r>
+        <w:t xml:space="preserve"> </w:t>
+      </w:r>
+      <w:r>
+        <w:t xml:space="preserve">in Denmark (14</w:t>
+      </w:r>
+      <w:r>
+        <w:t xml:space="preserve">th</w:t>
+      </w:r>
+      <w:r>
+        <w:t xml:space="preserve"> </w:t>
+      </w:r>
+      <w:r>
+        <w:t xml:space="preserve">century), and document the continuity of this pathogen in Scandinavia over a period of 400 years (17</w:t>
+      </w:r>
+      <w:r>
+        <w:t xml:space="preserve">th</w:t>
+      </w:r>
+      <w:r>
+        <w:t xml:space="preserve"> </w:t>
+      </w:r>
+      <w:r>
+        <w:t xml:space="preserve">century). Furthermore, we provide the first positivity rates of historical plague from molecular evidence, as we</w:t>
+      </w:r>
+      <w:r>
+        <w:t xml:space="preserve"> </w:t>
+      </w:r>
+      <w:r>
+        <w:t xml:space="preserve">detected</w:t>
+      </w:r>
+      <w:r>
+        <w:t xml:space="preserve"> </w:t>
+      </w:r>
+      <w:r>
+        <w:rPr>
+          <w:i/>
+        </w:rPr>
+        <w:t xml:space="preserve">Y. pestis</w:t>
+      </w:r>
+      <w:r>
+        <w:t xml:space="preserve"> </w:t>
+      </w:r>
+      <w:r>
+        <w:t xml:space="preserve">in 8.3% of Danish individuals. Our phylogenetic analysis of 9</w:t>
+      </w:r>
+      <w:r>
+        <w:t xml:space="preserve"> </w:t>
+      </w:r>
+      <w:r>
+        <w:rPr>
+          <w:i/>
+        </w:rPr>
+        <w:t xml:space="preserve">Y. pestis</w:t>
+      </w:r>
+      <w:r>
+        <w:t xml:space="preserve"> </w:t>
+      </w:r>
+      <w:r>
+        <w:t xml:space="preserve">genomes was highly congruent with the sparse textual evidence of</w:t>
+      </w:r>
+      <w:r>
+        <w:t xml:space="preserve"> </w:t>
+      </w:r>
+      <w:r>
+        <w:rPr>
+          <w:i/>
+        </w:rPr>
+        <w:t xml:space="preserve">pestilence</w:t>
+      </w:r>
+      <w:r>
+        <w:t xml:space="preserve"> </w:t>
+      </w:r>
+      <w:r>
+        <w:t xml:space="preserve">in Denmark, with regards to the timing of outbreaks and geographic ties to the Baltic region. We also provide novel evidence of disease exposure among Danish populations, such as the site of Tirup, where there is little to no surviving historical evidence. These results are of importance for researchers of both plague and other infectious diseases, as they (1) document unseen pathogens in the historical record, (2) reveal new connections between our past and present experience of plague, (3) broaden our understanding of the epidemiology of re-emerging diseases.</w:t>
       </w:r>
     </w:p>
     <w:p>
@@ -2031,7 +2353,7 @@
                     </pic:cNvPicPr>
                   </pic:nvPicPr>
                   <pic:blipFill>
-                    <a:blip r:embed="rId40"/>
+                    <a:blip r:embed="rId41"/>
                     <a:stretch>
                       <a:fillRect/>
                     </a:stretch>
@@ -2062,11 +2384,11 @@
       <w:pPr>
         <w:pStyle w:val="Heading2"/>
       </w:pPr>
-      <w:bookmarkStart w:id="41" w:name="materials-and-methods"/>
+      <w:bookmarkStart w:id="42" w:name="materials-and-methods"/>
       <w:r>
         <w:t xml:space="preserve">Materials and Methods</w:t>
       </w:r>
-      <w:bookmarkEnd w:id="41"/>
+      <w:bookmarkEnd w:id="42"/>
     </w:p>
     <w:p>
       <w:pPr>
@@ -2104,7 +2426,7 @@
           <w:rPr>
             <w:rStyle w:val="Hyperlink"/>
           </w:rPr>
-          <w:t xml:space="preserve">12</w:t>
+          <w:t xml:space="preserve">14</w:t>
         </w:r>
       </w:hyperlink>
       <w:r>
@@ -2132,7 +2454,7 @@
           <w:rPr>
             <w:rStyle w:val="Hyperlink"/>
           </w:rPr>
-          <w:t xml:space="preserve">13</w:t>
+          <w:t xml:space="preserve">15</w:t>
         </w:r>
       </w:hyperlink>
       <w:r>
@@ -2176,7 +2498,7 @@
           <w:rPr>
             <w:rStyle w:val="Hyperlink"/>
           </w:rPr>
-          <w:t xml:space="preserve">14</w:t>
+          <w:t xml:space="preserve">16</w:t>
         </w:r>
       </w:hyperlink>
       <w:r>
@@ -2196,7 +2518,7 @@
           <w:rPr>
             <w:rStyle w:val="Hyperlink"/>
           </w:rPr>
-          <w:t xml:space="preserve">15</w:t>
+          <w:t xml:space="preserve">17</w:t>
         </w:r>
       </w:hyperlink>
       <w:r>
@@ -2231,7 +2553,7 @@
           <w:rPr>
             <w:rStyle w:val="Hyperlink"/>
           </w:rPr>
-          <w:t xml:space="preserve">14</w:t>
+          <w:t xml:space="preserve">16</w:t>
         </w:r>
       </w:hyperlink>
       <w:r>
@@ -2277,7 +2599,7 @@
           <w:rPr>
             <w:rStyle w:val="Hyperlink"/>
           </w:rPr>
-          <w:t xml:space="preserve">16</w:t>
+          <w:t xml:space="preserve">18</w:t>
         </w:r>
       </w:hyperlink>
       <w:r>
@@ -2299,7 +2621,32 @@
         <w:t xml:space="preserve"> </w:t>
       </w:r>
       <w:r>
-        <w:t xml:space="preserve">genomes (&gt;3X) dated to the Second Pandemic. We then constructed a multiple alignment with the snippy pipeline</w:t>
+        <w:t xml:space="preserve">genomes (&gt;3X) dated to the Second Pandemic. We then constructed a multiple alignment with the</w:t>
+      </w:r>
+      <w:r>
+        <w:t xml:space="preserve"> </w:t>
+      </w:r>
+      <w:hyperlink r:id="rId43">
+        <w:r>
+          <w:rPr>
+            <w:rStyle w:val="Hyperlink"/>
+          </w:rPr>
+          <w:t xml:space="preserve">snippy</w:t>
+        </w:r>
+      </w:hyperlink>
+      <w:r>
+        <w:t xml:space="preserve"> </w:t>
+      </w:r>
+      <w:r>
+        <w:t xml:space="preserve">pipeline, which included 356 variation positions and 4,289,810 constant sites.</w:t>
+      </w:r>
+    </w:p>
+    <w:p>
+      <w:pPr>
+        <w:pStyle w:val="BodyText"/>
+      </w:pPr>
+      <w:r>
+        <w:t xml:space="preserve">To tip-date each genome, we performed a Bayesian Evaluation of Temporal Signal (BETS) with BEAST2</w:t>
       </w:r>
       <w:r>
         <w:t xml:space="preserve"> </w:t>
@@ -2307,19 +2654,33 @@
       <w:r>
         <w:t xml:space="preserve">[</w:t>
       </w:r>
-      <w:hyperlink w:anchor="ref-1DR126iIZ">
-        <w:r>
-          <w:rPr>
-            <w:rStyle w:val="Hyperlink"/>
-          </w:rPr>
-          <w:t xml:space="preserve">17</w:t>
+      <w:hyperlink w:anchor="ref-U9NYNgQR">
+        <w:r>
+          <w:rPr>
+            <w:rStyle w:val="Hyperlink"/>
+          </w:rPr>
+          <w:t xml:space="preserve">19</w:t>
         </w:r>
       </w:hyperlink>
       <w:r>
         <w:t xml:space="preserve">]</w:t>
       </w:r>
       <w:r>
-        <w:t xml:space="preserve">, which included 356 variation positions and 4,289,810 constant sites.</w:t>
+        <w:t xml:space="preserve">[</w:t>
+      </w:r>
+      <w:hyperlink w:anchor="ref-zikRADit">
+        <w:r>
+          <w:rPr>
+            <w:rStyle w:val="Hyperlink"/>
+          </w:rPr>
+          <w:t xml:space="preserve">20</w:t>
+        </w:r>
+      </w:hyperlink>
+      <w:r>
+        <w:t xml:space="preserve">]</w:t>
+      </w:r>
+      <w:r>
+        <w:t xml:space="preserve">. We assumed a constant population size and compared the use of a strict clock and an uncorrelated lognormal (UCLN) relaxed clock. Diffuse normal priors were constructed for all tip-dates, using the mean radiocarbon/mortuary date and half the uncertainty as the standard deviation. All Danish samples were assigned equivalent priors with a mean date of 1330 CE and a standard deviation of 115 years. Bayes factors were calculated by comparing the marginal likelihoods of each candidate model, as estimated with a generalized stepping stone (GSS) computation. The model with the highest marginal likelihood was then run for 100,000,000 generations to ensure the effective sample size (ESS) of all relevant parameters was greater than 200.</w:t>
       </w:r>
     </w:p>
     <w:p>
@@ -2327,7 +2688,34 @@
         <w:pStyle w:val="BodyText"/>
       </w:pPr>
       <w:r>
-        <w:t xml:space="preserve">To tip-date each genome, we performed a Bayesian Evaluation of Temporal Signal (BETS</w:t>
+        <w:t xml:space="preserve">Data visualization was performed using the python package</w:t>
+      </w:r>
+      <w:r>
+        <w:t xml:space="preserve"> </w:t>
+      </w:r>
+      <w:r>
+        <w:rPr>
+          <w:i/>
+        </w:rPr>
+        <w:t xml:space="preserve">seaborn</w:t>
+      </w:r>
+      <w:r>
+        <w:t xml:space="preserve"> </w:t>
+      </w:r>
+      <w:r>
+        <w:t xml:space="preserve">and</w:t>
+      </w:r>
+      <w:r>
+        <w:t xml:space="preserve"> </w:t>
+      </w:r>
+      <w:r>
+        <w:rPr>
+          <w:i/>
+        </w:rPr>
+        <w:t xml:space="preserve">auspice</w:t>
+      </w:r>
+      <w:r>
+        <w:t xml:space="preserve">, a component of the Nextstrain visualization suite</w:t>
       </w:r>
       <w:r>
         <w:t xml:space="preserve"> </w:t>
@@ -2335,159 +2723,297 @@
       <w:r>
         <w:t xml:space="preserve">[</w:t>
       </w:r>
-      <w:hyperlink w:anchor="ref-zikRADit">
-        <w:r>
-          <w:rPr>
-            <w:rStyle w:val="Hyperlink"/>
-          </w:rPr>
-          <w:t xml:space="preserve">18</w:t>
+      <w:hyperlink w:anchor="ref-S0T839fB">
+        <w:r>
+          <w:rPr>
+            <w:rStyle w:val="Hyperlink"/>
+          </w:rPr>
+          <w:t xml:space="preserve">21</w:t>
         </w:r>
       </w:hyperlink>
       <w:r>
         <w:t xml:space="preserve">]</w:t>
       </w:r>
       <w:r>
-        <w:t xml:space="preserve">, assuming a constant population size and using either a strict clock or an uncorrelated lognormal (UCLN) relaxed clock with</w:t>
-      </w:r>
-      <w:r>
-        <w:t xml:space="preserve"> </w:t>
+        <w:t xml:space="preserve">.</w:t>
+      </w:r>
+    </w:p>
+    <w:p>
+      <w:pPr>
+        <w:pStyle w:val="Heading2"/>
+      </w:pPr>
+      <w:bookmarkStart w:id="44" w:name="data-availability"/>
+      <w:r>
+        <w:t xml:space="preserve">Data Availability</w:t>
+      </w:r>
+      <w:bookmarkEnd w:id="44"/>
+    </w:p>
+    <w:p>
+      <w:pPr>
+        <w:pStyle w:val="FirstParagraph"/>
+      </w:pPr>
+      <w:r>
+        <w:t xml:space="preserve">Raw sequence reads have have been deposited in NCBI BioProject PRJNAXXXXX. Archaeological metadata is provided in the supplementary information (Dataset SI).</w:t>
+      </w:r>
+    </w:p>
+    <w:p>
+      <w:pPr>
+        <w:pStyle w:val="Heading2"/>
+      </w:pPr>
+      <w:bookmarkStart w:id="45" w:name="acknowledgments"/>
+      <w:r>
+        <w:t xml:space="preserve">Acknowledgments</w:t>
+      </w:r>
+      <w:bookmarkEnd w:id="45"/>
+    </w:p>
+    <w:p>
+      <w:pPr>
+        <w:pStyle w:val="FirstParagraph"/>
+      </w:pPr>
+      <w:r>
+        <w:t xml:space="preserve">To Be Done, so many people to recognize and thank :)</w:t>
+      </w:r>
+    </w:p>
+    <w:p>
+      <w:pPr>
+        <w:pStyle w:val="Heading2"/>
+      </w:pPr>
+      <w:bookmarkStart w:id="46" w:name="references"/>
+      <w:r>
+        <w:t xml:space="preserve">References</w:t>
+      </w:r>
+      <w:bookmarkEnd w:id="46"/>
+    </w:p>
+    <w:bookmarkStart w:id="106" w:name="refs"/>
+    <w:bookmarkStart w:id="49" w:name="ref-NS5uCsyk"/>
+    <w:p>
+      <w:pPr>
+        <w:pStyle w:val="Bibliography"/>
+      </w:pPr>
+      <w:r>
+        <w:t xml:space="preserve">1.</w:t>
+      </w:r>
+      <w:r>
+        <w:t xml:space="preserve"> </w:t>
+      </w:r>
+      <w:r>
+        <w:rPr>
+          <w:b/>
+        </w:rPr>
+        <w:t xml:space="preserve">“In These Perilous Times”: Plague and Plague Policies in Early Modern Denmark</w:t>
+      </w:r>
+      <w:r>
+        <w:t xml:space="preserve"> </w:t>
+      </w:r>
+      <w:r>
+        <w:br/>
+      </w:r>
+      <w:r>
+        <w:t xml:space="preserve">Peter Christensen</w:t>
+      </w:r>
+      <w:r>
+        <w:br/>
       </w:r>
       <w:r>
         <w:rPr>
           <w:i/>
         </w:rPr>
-        <w:t xml:space="preserve">BEAST2</w:t>
-      </w:r>
-      <w:r>
-        <w:t xml:space="preserve"> </w:t>
-      </w:r>
-      <w:r>
-        <w:t xml:space="preserve">[</w:t>
-      </w:r>
-      <w:hyperlink w:anchor="ref-U9NYNgQR">
-        <w:r>
-          <w:rPr>
-            <w:rStyle w:val="Hyperlink"/>
-          </w:rPr>
-          <w:t xml:space="preserve">19</w:t>
-        </w:r>
-      </w:hyperlink>
-      <w:r>
-        <w:t xml:space="preserve">]</w:t>
-      </w:r>
-      <w:r>
-        <w:t xml:space="preserve">. Diffuse normal priors were constructed for all tip-dates, using the mean radiocarbon/mortuary date and half the uncertainty as the standard deviation. All Danish samples were assigned equivalent priors with a mean date of 1330 CE and a standard deviation of 115 years. Bayes factors were calculated by comparing the marginal likelihoods of each candidate model, as estimated with a generalized stepping stone (GSS) computation. The model with the highest marginal likelihood was then run for 100,000,000 generations to ensure the effective sample size (ESS) of all relevant parameters was greater than 200.</w:t>
-      </w:r>
-    </w:p>
-    <w:p>
-      <w:pPr>
-        <w:pStyle w:val="BodyText"/>
-      </w:pPr>
-      <w:r>
-        <w:t xml:space="preserve">Data visualization was performed using the python package</w:t>
-      </w:r>
-      <w:r>
-        <w:t xml:space="preserve"> </w:t>
+        <w:t xml:space="preserve">Medical History</w:t>
+      </w:r>
+      <w:r>
+        <w:t xml:space="preserve"> </w:t>
+      </w:r>
+      <w:r>
+        <w:t xml:space="preserve">(2003-10)</w:t>
+      </w:r>
+      <w:r>
+        <w:t xml:space="preserve"> </w:t>
+      </w:r>
+      <w:hyperlink r:id="rId47">
+        <w:r>
+          <w:rPr>
+            <w:rStyle w:val="Hyperlink"/>
+          </w:rPr>
+          <w:t xml:space="preserve">https://www.cambridge.org/core/journals/medical-history/article/in-these-perilous-times-plague-and-plague-policies-in-early-modern-denmark/EFF71835DE9EBFB610E35451FD7A0A86</w:t>
+        </w:r>
+      </w:hyperlink>
+      <w:r>
+        <w:t xml:space="preserve"> </w:t>
+      </w:r>
+      <w:r>
+        <w:br/>
+      </w:r>
+      <w:r>
+        <w:t xml:space="preserve">DOI:</w:t>
+      </w:r>
+      <w:r>
+        <w:t xml:space="preserve"> </w:t>
+      </w:r>
+      <w:hyperlink r:id="rId48">
+        <w:r>
+          <w:rPr>
+            <w:rStyle w:val="Hyperlink"/>
+          </w:rPr>
+          <w:t xml:space="preserve">10.1017/s0025727300057331</w:t>
+        </w:r>
+      </w:hyperlink>
+    </w:p>
+    <w:bookmarkEnd w:id="49"/>
+    <w:bookmarkStart w:id="51" w:name="ref-13NOJLbvF"/>
+    <w:p>
+      <w:pPr>
+        <w:pStyle w:val="Bibliography"/>
+      </w:pPr>
+      <w:r>
+        <w:t xml:space="preserve">2.</w:t>
+      </w:r>
+      <w:r>
+        <w:t xml:space="preserve"> </w:t>
+      </w:r>
+      <w:r>
+        <w:rPr>
+          <w:b/>
+        </w:rPr>
+        <w:t xml:space="preserve">Out of the West: Formation of a Permanent Plague Reservoir in South-Central Germany (1349–1356) and its Implications</w:t>
+      </w:r>
+      <w:r>
+        <w:t xml:space="preserve"> </w:t>
+      </w:r>
+      <w:r>
+        <w:br/>
+      </w:r>
+      <w:r>
+        <w:t xml:space="preserve">Philip Slavin</w:t>
+      </w:r>
+      <w:r>
+        <w:br/>
       </w:r>
       <w:r>
         <w:rPr>
           <w:i/>
         </w:rPr>
-        <w:t xml:space="preserve">seaborn</w:t>
-      </w:r>
-      <w:r>
-        <w:t xml:space="preserve"> </w:t>
-      </w:r>
-      <w:r>
-        <w:t xml:space="preserve">and</w:t>
-      </w:r>
-      <w:r>
-        <w:t xml:space="preserve"> </w:t>
+        <w:t xml:space="preserve">Past &amp; Present</w:t>
+      </w:r>
+      <w:r>
+        <w:t xml:space="preserve"> </w:t>
+      </w:r>
+      <w:r>
+        <w:t xml:space="preserve">(2021-01-25)</w:t>
+      </w:r>
+      <w:r>
+        <w:t xml:space="preserve"> </w:t>
+      </w:r>
+      <w:hyperlink r:id="rId50">
+        <w:r>
+          <w:rPr>
+            <w:rStyle w:val="Hyperlink"/>
+          </w:rPr>
+          <w:t xml:space="preserve">https://doi.org/10.1093/pastj/gtaa028</w:t>
+        </w:r>
+      </w:hyperlink>
+      <w:r>
+        <w:t xml:space="preserve"> </w:t>
+      </w:r>
+      <w:r>
+        <w:br/>
+      </w:r>
+      <w:r>
+        <w:t xml:space="preserve">DOI:</w:t>
+      </w:r>
+      <w:r>
+        <w:t xml:space="preserve"> </w:t>
+      </w:r>
+      <w:hyperlink r:id="rId50">
+        <w:r>
+          <w:rPr>
+            <w:rStyle w:val="Hyperlink"/>
+          </w:rPr>
+          <w:t xml:space="preserve">10.1093/pastj/gtaa028</w:t>
+        </w:r>
+      </w:hyperlink>
+    </w:p>
+    <w:bookmarkEnd w:id="51"/>
+    <w:bookmarkStart w:id="54" w:name="ref-1G9pdnarW"/>
+    <w:p>
+      <w:pPr>
+        <w:pStyle w:val="Bibliography"/>
+      </w:pPr>
+      <w:r>
+        <w:t xml:space="preserve">3.</w:t>
+      </w:r>
+      <w:r>
+        <w:t xml:space="preserve"> </w:t>
+      </w:r>
+      <w:r>
+        <w:rPr>
+          <w:b/>
+        </w:rPr>
+        <w:t xml:space="preserve">The Black Death</w:t>
+      </w:r>
+      <w:r>
+        <w:t xml:space="preserve"> </w:t>
+      </w:r>
+      <w:r>
+        <w:br/>
+      </w:r>
+      <w:r>
+        <w:t xml:space="preserve">Kristina Lenz, Nils Hybel</w:t>
+      </w:r>
+      <w:r>
+        <w:br/>
       </w:r>
       <w:r>
         <w:rPr>
           <w:i/>
         </w:rPr>
-        <w:t xml:space="preserve">auspice</w:t>
-      </w:r>
-      <w:r>
-        <w:t xml:space="preserve">, a component of the Nextstrain visualization suite</w:t>
-      </w:r>
-      <w:r>
-        <w:t xml:space="preserve"> </w:t>
-      </w:r>
-      <w:r>
-        <w:t xml:space="preserve">[</w:t>
-      </w:r>
-      <w:hyperlink w:anchor="ref-S0T839fB">
-        <w:r>
-          <w:rPr>
-            <w:rStyle w:val="Hyperlink"/>
-          </w:rPr>
-          <w:t xml:space="preserve">20</w:t>
-        </w:r>
-      </w:hyperlink>
-      <w:r>
-        <w:t xml:space="preserve">]</w:t>
-      </w:r>
-      <w:r>
-        <w:t xml:space="preserve">.</w:t>
-      </w:r>
-    </w:p>
-    <w:p>
-      <w:pPr>
-        <w:pStyle w:val="Heading2"/>
-      </w:pPr>
-      <w:bookmarkStart w:id="42" w:name="data-availability"/>
-      <w:r>
-        <w:t xml:space="preserve">Data Availability</w:t>
-      </w:r>
-      <w:bookmarkEnd w:id="42"/>
-    </w:p>
-    <w:p>
-      <w:pPr>
-        <w:pStyle w:val="FirstParagraph"/>
-      </w:pPr>
-      <w:r>
-        <w:t xml:space="preserve">Raw sequence reads have have been deposited in NCBI BioProject PRJNAXXXXX. Archaeological metadata is provided in the supplementary information (Dataset SI).</w:t>
-      </w:r>
-    </w:p>
-    <w:p>
-      <w:pPr>
-        <w:pStyle w:val="Heading2"/>
-      </w:pPr>
-      <w:bookmarkStart w:id="43" w:name="acknowledgments"/>
-      <w:r>
-        <w:t xml:space="preserve">Acknowledgments</w:t>
-      </w:r>
-      <w:bookmarkEnd w:id="43"/>
-    </w:p>
-    <w:p>
-      <w:pPr>
-        <w:pStyle w:val="FirstParagraph"/>
-      </w:pPr>
-      <w:r>
-        <w:t xml:space="preserve">To Be Done :)</w:t>
-      </w:r>
-    </w:p>
-    <w:p>
-      <w:pPr>
-        <w:pStyle w:val="Heading2"/>
-      </w:pPr>
-      <w:bookmarkStart w:id="44" w:name="references"/>
-      <w:r>
-        <w:t xml:space="preserve">References</w:t>
-      </w:r>
-      <w:bookmarkEnd w:id="44"/>
-    </w:p>
-    <w:bookmarkStart w:id="102" w:name="refs"/>
-    <w:bookmarkStart w:id="47" w:name="ref-NS5uCsyk"/>
+        <w:t xml:space="preserve">Scandinavian Journal of History</w:t>
+      </w:r>
+      <w:r>
+        <w:t xml:space="preserve"> </w:t>
+      </w:r>
+      <w:r>
+        <w:t xml:space="preserve">(2016)</w:t>
+      </w:r>
+      <w:r>
+        <w:t xml:space="preserve"> </w:t>
+      </w:r>
+      <w:hyperlink r:id="rId52">
+        <w:r>
+          <w:rPr>
+            <w:rStyle w:val="Hyperlink"/>
+          </w:rPr>
+          <w:t xml:space="preserve">https://journals.scholarsportal.info/details/03468755/v41i0001/54_tbd.xml</w:t>
+        </w:r>
+      </w:hyperlink>
+      <w:r>
+        <w:t xml:space="preserve"> </w:t>
+      </w:r>
+      <w:r>
+        <w:br/>
+      </w:r>
+      <w:r>
+        <w:t xml:space="preserve">DOI:</w:t>
+      </w:r>
+      <w:r>
+        <w:t xml:space="preserve"> </w:t>
+      </w:r>
+      <w:hyperlink r:id="rId53">
+        <w:r>
+          <w:rPr>
+            <w:rStyle w:val="Hyperlink"/>
+          </w:rPr>
+          <w:t xml:space="preserve">10.1080/03468755.2015.1110533</w:t>
+        </w:r>
+      </w:hyperlink>
+    </w:p>
+    <w:bookmarkEnd w:id="54"/>
+    <w:bookmarkStart w:id="57" w:name="ref-pePeAsdw"/>
     <w:p>
       <w:pPr>
         <w:pStyle w:val="Bibliography"/>
       </w:pPr>
       <w:r>
-        <w:t xml:space="preserve">1.</w:t>
+        <w:t xml:space="preserve">4.</w:t>
       </w:r>
       <w:r>
         <w:t xml:space="preserve"> </w:t>
@@ -2496,16 +3022,16 @@
         <w:rPr>
           <w:b/>
         </w:rPr>
-        <w:t xml:space="preserve">“In These Perilous Times”: Plague and Plague Policies in Early Modern Denmark</w:t>
-      </w:r>
-      <w:r>
-        <w:t xml:space="preserve"> </w:t>
-      </w:r>
-      <w:r>
-        <w:br/>
-      </w:r>
-      <w:r>
-        <w:t xml:space="preserve">Peter Christensen</w:t>
+        <w:t xml:space="preserve">The Black Death and Later Plague Epidemics in the Scandinavian Countries: Perspectives and Controversies</w:t>
+      </w:r>
+      <w:r>
+        <w:t xml:space="preserve"> </w:t>
+      </w:r>
+      <w:r>
+        <w:br/>
+      </w:r>
+      <w:r>
+        <w:t xml:space="preserve">Ole Jørgen Benedictow</w:t>
       </w:r>
       <w:r>
         <w:br/>
@@ -2514,23 +3040,97 @@
         <w:rPr>
           <w:i/>
         </w:rPr>
-        <w:t xml:space="preserve">Medical History</w:t>
-      </w:r>
-      <w:r>
-        <w:t xml:space="preserve"> </w:t>
-      </w:r>
-      <w:r>
-        <w:t xml:space="preserve">(2003-10)</w:t>
-      </w:r>
-      <w:r>
-        <w:t xml:space="preserve"> </w:t>
-      </w:r>
-      <w:hyperlink r:id="rId45">
-        <w:r>
-          <w:rPr>
-            <w:rStyle w:val="Hyperlink"/>
-          </w:rPr>
-          <w:t xml:space="preserve">https://www.cambridge.org/core/journals/medical-history/article/in-these-perilous-times-plague-and-plague-policies-in-early-modern-denmark/EFF71835DE9EBFB610E35451FD7A0A86</w:t>
+        <w:t xml:space="preserve">De Gruyter Open Poland</w:t>
+      </w:r>
+      <w:r>
+        <w:t xml:space="preserve"> </w:t>
+      </w:r>
+      <w:r>
+        <w:t xml:space="preserve">(2016-12-19)</w:t>
+      </w:r>
+      <w:r>
+        <w:t xml:space="preserve"> </w:t>
+      </w:r>
+      <w:hyperlink r:id="rId55">
+        <w:r>
+          <w:rPr>
+            <w:rStyle w:val="Hyperlink"/>
+          </w:rPr>
+          <w:t xml:space="preserve">https://www.degruyter.com/document/doi/10.1515/9788376560472/html</w:t>
+        </w:r>
+      </w:hyperlink>
+      <w:r>
+        <w:t xml:space="preserve"> </w:t>
+      </w:r>
+      <w:r>
+        <w:br/>
+      </w:r>
+      <w:r>
+        <w:t xml:space="preserve">ISBN:</w:t>
+      </w:r>
+      <w:r>
+        <w:t xml:space="preserve"> </w:t>
+      </w:r>
+      <w:hyperlink r:id="rId56">
+        <w:r>
+          <w:rPr>
+            <w:rStyle w:val="Hyperlink"/>
+          </w:rPr>
+          <w:t xml:space="preserve">978-83-7656-047-2</w:t>
+        </w:r>
+      </w:hyperlink>
+    </w:p>
+    <w:bookmarkEnd w:id="57"/>
+    <w:bookmarkStart w:id="59" w:name="ref-TA5uIekt"/>
+    <w:p>
+      <w:pPr>
+        <w:pStyle w:val="Bibliography"/>
+      </w:pPr>
+      <w:r>
+        <w:t xml:space="preserve">5.</w:t>
+      </w:r>
+      <w:r>
+        <w:t xml:space="preserve"> </w:t>
+      </w:r>
+      <w:r>
+        <w:rPr>
+          <w:b/>
+        </w:rPr>
+        <w:t xml:space="preserve">Digitizing Historical Plague</w:t>
+      </w:r>
+      <w:r>
+        <w:t xml:space="preserve"> </w:t>
+      </w:r>
+      <w:r>
+        <w:br/>
+      </w:r>
+      <w:r>
+        <w:t xml:space="preserve">Ulf Büntgen, Christian Ginzler, Jan Esper, Willy Tegel, Anthony J. McMichael</w:t>
+      </w:r>
+      <w:r>
+        <w:br/>
+      </w:r>
+      <w:r>
+        <w:rPr>
+          <w:i/>
+        </w:rPr>
+        <w:t xml:space="preserve">Clinical Infectious Diseases</w:t>
+      </w:r>
+      <w:r>
+        <w:t xml:space="preserve"> </w:t>
+      </w:r>
+      <w:r>
+        <w:t xml:space="preserve">(2012-12-01)</w:t>
+      </w:r>
+      <w:r>
+        <w:t xml:space="preserve"> </w:t>
+      </w:r>
+      <w:hyperlink r:id="rId58">
+        <w:r>
+          <w:rPr>
+            <w:rStyle w:val="Hyperlink"/>
+          </w:rPr>
+          <w:t xml:space="preserve">https://doi.org/10.1093/cid/cis723</w:t>
         </w:r>
       </w:hyperlink>
       <w:r>
@@ -2545,23 +3145,23 @@
       <w:r>
         <w:t xml:space="preserve"> </w:t>
       </w:r>
-      <w:hyperlink r:id="rId46">
-        <w:r>
-          <w:rPr>
-            <w:rStyle w:val="Hyperlink"/>
-          </w:rPr>
-          <w:t xml:space="preserve">10.1017/s0025727300057331</w:t>
-        </w:r>
-      </w:hyperlink>
-    </w:p>
-    <w:bookmarkEnd w:id="47"/>
-    <w:bookmarkStart w:id="49" w:name="ref-13NOJLbvF"/>
+      <w:hyperlink r:id="rId58">
+        <w:r>
+          <w:rPr>
+            <w:rStyle w:val="Hyperlink"/>
+          </w:rPr>
+          <w:t xml:space="preserve">10.1093/cid/cis723</w:t>
+        </w:r>
+      </w:hyperlink>
+    </w:p>
+    <w:bookmarkEnd w:id="59"/>
+    <w:bookmarkStart w:id="61" w:name="ref-a0Rr24xp"/>
     <w:p>
       <w:pPr>
         <w:pStyle w:val="Bibliography"/>
       </w:pPr>
       <w:r>
-        <w:t xml:space="preserve">2.</w:t>
+        <w:t xml:space="preserve">6.</w:t>
       </w:r>
       <w:r>
         <w:t xml:space="preserve"> </w:t>
@@ -2570,16 +3170,16 @@
         <w:rPr>
           <w:b/>
         </w:rPr>
-        <w:t xml:space="preserve">Out of the West: Formation of a Permanent Plague Reservoir in South-Central Germany (1349–1356) and its Implications</w:t>
-      </w:r>
-      <w:r>
-        <w:t xml:space="preserve"> </w:t>
-      </w:r>
-      <w:r>
-        <w:br/>
-      </w:r>
-      <w:r>
-        <w:t xml:space="preserve">Philip Slavin</w:t>
+        <w:t xml:space="preserve">The Osteological Paradox: Problems of Inferring Prehistoric Health from Skeletal Samples [and Comments and Reply]</w:t>
+      </w:r>
+      <w:r>
+        <w:t xml:space="preserve"> </w:t>
+      </w:r>
+      <w:r>
+        <w:br/>
+      </w:r>
+      <w:r>
+        <w:t xml:space="preserve">James W. Wood, George R. Milner, Henry C. Harpending, Kenneth M. Weiss, Mark N. Cohen, Leslie E. Eisenberg, Dale L. Hutchinson, Rimantas Jankauskas, Gintautas Cesnys, Gintautas Česnys, … Richard G. Wilkinson</w:t>
       </w:r>
       <w:r>
         <w:br/>
@@ -2588,23 +3188,131 @@
         <w:rPr>
           <w:i/>
         </w:rPr>
-        <w:t xml:space="preserve">Past &amp; Present</w:t>
-      </w:r>
-      <w:r>
-        <w:t xml:space="preserve"> </w:t>
-      </w:r>
-      <w:r>
-        <w:t xml:space="preserve">(2021-01-25)</w:t>
-      </w:r>
-      <w:r>
-        <w:t xml:space="preserve"> </w:t>
-      </w:r>
-      <w:hyperlink r:id="rId48">
-        <w:r>
-          <w:rPr>
-            <w:rStyle w:val="Hyperlink"/>
-          </w:rPr>
-          <w:t xml:space="preserve">https://doi.org/10.1093/pastj/gtaa028</w:t>
+        <w:t xml:space="preserve">Current Anthropology</w:t>
+      </w:r>
+      <w:r>
+        <w:t xml:space="preserve"> </w:t>
+      </w:r>
+      <w:r>
+        <w:t xml:space="preserve">(1992)</w:t>
+      </w:r>
+      <w:r>
+        <w:t xml:space="preserve"> </w:t>
+      </w:r>
+      <w:hyperlink r:id="rId60">
+        <w:r>
+          <w:rPr>
+            <w:rStyle w:val="Hyperlink"/>
+          </w:rPr>
+          <w:t xml:space="preserve">https://www.jstor.org/stable/2743861</w:t>
+        </w:r>
+      </w:hyperlink>
+    </w:p>
+    <w:bookmarkEnd w:id="61"/>
+    <w:bookmarkStart w:id="63" w:name="ref-SDiEWfMf"/>
+    <w:p>
+      <w:pPr>
+        <w:pStyle w:val="Bibliography"/>
+      </w:pPr>
+      <w:r>
+        <w:t xml:space="preserve">7.</w:t>
+      </w:r>
+      <w:r>
+        <w:t xml:space="preserve"> </w:t>
+      </w:r>
+      <w:r>
+        <w:rPr>
+          <w:b/>
+        </w:rPr>
+        <w:t xml:space="preserve">Black Death Bodies</w:t>
+      </w:r>
+      <w:r>
+        <w:t xml:space="preserve"> </w:t>
+      </w:r>
+      <w:r>
+        <w:br/>
+      </w:r>
+      <w:r>
+        <w:t xml:space="preserve">Sharon N. ; Kowaleski Dewitte</w:t>
+      </w:r>
+      <w:r>
+        <w:br/>
+      </w:r>
+      <w:r>
+        <w:rPr>
+          <w:i/>
+        </w:rPr>
+        <w:t xml:space="preserve">Fragments: Interdisciplinary Approaches to the Study of Ancient and Medieval Pasts</w:t>
+      </w:r>
+      <w:r>
+        <w:t xml:space="preserve"> </w:t>
+      </w:r>
+      <w:r>
+        <w:t xml:space="preserve">(2017)</w:t>
+      </w:r>
+      <w:r>
+        <w:t xml:space="preserve"> </w:t>
+      </w:r>
+      <w:hyperlink r:id="rId62">
+        <w:r>
+          <w:rPr>
+            <w:rStyle w:val="Hyperlink"/>
+          </w:rPr>
+          <w:t xml:space="preserve">http://hdl.handle.net/2027/spo.9772151.0006.001</w:t>
+        </w:r>
+      </w:hyperlink>
+    </w:p>
+    <w:bookmarkEnd w:id="63"/>
+    <w:bookmarkStart w:id="68" w:name="ref-mnYvobHt"/>
+    <w:p>
+      <w:pPr>
+        <w:pStyle w:val="Bibliography"/>
+      </w:pPr>
+      <w:r>
+        <w:t xml:space="preserve">8.</w:t>
+      </w:r>
+      <w:r>
+        <w:t xml:space="preserve"> </w:t>
+      </w:r>
+      <w:r>
+        <w:rPr>
+          <w:b/>
+        </w:rPr>
+        <w:t xml:space="preserve">Ancient DNA Damage</w:t>
+      </w:r>
+      <w:r>
+        <w:t xml:space="preserve"> </w:t>
+      </w:r>
+      <w:r>
+        <w:br/>
+      </w:r>
+      <w:r>
+        <w:t xml:space="preserve">Jesse Dabney, Matthias Meyer, Svante Pääbo</w:t>
+      </w:r>
+      <w:r>
+        <w:br/>
+      </w:r>
+      <w:r>
+        <w:rPr>
+          <w:i/>
+        </w:rPr>
+        <w:t xml:space="preserve">Cold Spring Harbor Perspectives in Biology</w:t>
+      </w:r>
+      <w:r>
+        <w:t xml:space="preserve"> </w:t>
+      </w:r>
+      <w:r>
+        <w:t xml:space="preserve">(2013-07)</w:t>
+      </w:r>
+      <w:r>
+        <w:t xml:space="preserve"> </w:t>
+      </w:r>
+      <w:hyperlink r:id="rId64">
+        <w:r>
+          <w:rPr>
+            <w:rStyle w:val="Hyperlink"/>
+          </w:rPr>
+          <w:t xml:space="preserve">https://www.ncbi.nlm.nih.gov/pmc/articles/PMC3685887/</w:t>
         </w:r>
       </w:hyperlink>
       <w:r>
@@ -2619,23 +3327,57 @@
       <w:r>
         <w:t xml:space="preserve"> </w:t>
       </w:r>
-      <w:hyperlink r:id="rId48">
-        <w:r>
-          <w:rPr>
-            <w:rStyle w:val="Hyperlink"/>
-          </w:rPr>
-          <w:t xml:space="preserve">10.1093/pastj/gtaa028</w:t>
-        </w:r>
-      </w:hyperlink>
-    </w:p>
-    <w:bookmarkEnd w:id="49"/>
-    <w:bookmarkStart w:id="52" w:name="ref-1G9pdnarW"/>
+      <w:hyperlink r:id="rId65">
+        <w:r>
+          <w:rPr>
+            <w:rStyle w:val="Hyperlink"/>
+          </w:rPr>
+          <w:t xml:space="preserve">10.1101/cshperspect.a012567</w:t>
+        </w:r>
+      </w:hyperlink>
+      <w:r>
+        <w:t xml:space="preserve"> </w:t>
+      </w:r>
+      <w:r>
+        <w:t xml:space="preserve">· PMID:</w:t>
+      </w:r>
+      <w:r>
+        <w:t xml:space="preserve"> </w:t>
+      </w:r>
+      <w:hyperlink r:id="rId66">
+        <w:r>
+          <w:rPr>
+            <w:rStyle w:val="Hyperlink"/>
+          </w:rPr>
+          <w:t xml:space="preserve">23729639</w:t>
+        </w:r>
+      </w:hyperlink>
+      <w:r>
+        <w:t xml:space="preserve"> </w:t>
+      </w:r>
+      <w:r>
+        <w:t xml:space="preserve">· PMCID:</w:t>
+      </w:r>
+      <w:r>
+        <w:t xml:space="preserve"> </w:t>
+      </w:r>
+      <w:hyperlink r:id="rId67">
+        <w:r>
+          <w:rPr>
+            <w:rStyle w:val="Hyperlink"/>
+          </w:rPr>
+          <w:t xml:space="preserve">PMC3685887</w:t>
+        </w:r>
+      </w:hyperlink>
+    </w:p>
+    <w:bookmarkEnd w:id="68"/>
+    <w:bookmarkStart w:id="71" w:name="ref-1CPIgshmC"/>
     <w:p>
       <w:pPr>
         <w:pStyle w:val="Bibliography"/>
       </w:pPr>
       <w:r>
-        <w:t xml:space="preserve">3.</w:t>
+        <w:t xml:space="preserve">9.</w:t>
       </w:r>
       <w:r>
         <w:t xml:space="preserve"> </w:t>
@@ -2644,16 +3386,16 @@
         <w:rPr>
           <w:b/>
         </w:rPr>
-        <w:t xml:space="preserve">The Black Death</w:t>
-      </w:r>
-      <w:r>
-        <w:t xml:space="preserve"> </w:t>
-      </w:r>
-      <w:r>
-        <w:br/>
-      </w:r>
-      <w:r>
-        <w:t xml:space="preserve">Kristina Lenz, Nils Hybel</w:t>
+        <w:t xml:space="preserve">Phylogeography of the second plague pandemic revealed through analysis of historical Yersinia pestis genomes</w:t>
+      </w:r>
+      <w:r>
+        <w:t xml:space="preserve"> </w:t>
+      </w:r>
+      <w:r>
+        <w:br/>
+      </w:r>
+      <w:r>
+        <w:t xml:space="preserve">Maria A. Spyrou, Marcel Keller, Rezeda I. Tukhbatova, Christiana L. Scheib, Elizabeth A. Nelson, Aida Andrades Valtueña, Gunnar U. Neumann, Don Walker, Amelie Alterauge, Niamh Carty, … Johannes Krause</w:t>
       </w:r>
       <w:r>
         <w:br/>
@@ -2662,23 +3404,23 @@
         <w:rPr>
           <w:i/>
         </w:rPr>
-        <w:t xml:space="preserve">Scandinavian Journal of History</w:t>
-      </w:r>
-      <w:r>
-        <w:t xml:space="preserve"> </w:t>
-      </w:r>
-      <w:r>
-        <w:t xml:space="preserve">(2016)</w:t>
-      </w:r>
-      <w:r>
-        <w:t xml:space="preserve"> </w:t>
-      </w:r>
-      <w:hyperlink r:id="rId50">
-        <w:r>
-          <w:rPr>
-            <w:rStyle w:val="Hyperlink"/>
-          </w:rPr>
-          <w:t xml:space="preserve">https://journals.scholarsportal.info/details/03468755/v41i0001/54_tbd.xml</w:t>
+        <w:t xml:space="preserve">Nature Communications</w:t>
+      </w:r>
+      <w:r>
+        <w:t xml:space="preserve"> </w:t>
+      </w:r>
+      <w:r>
+        <w:t xml:space="preserve">(2019-10-02)</w:t>
+      </w:r>
+      <w:r>
+        <w:t xml:space="preserve"> </w:t>
+      </w:r>
+      <w:hyperlink r:id="rId69">
+        <w:r>
+          <w:rPr>
+            <w:rStyle w:val="Hyperlink"/>
+          </w:rPr>
+          <w:t xml:space="preserve">https://www.nature.com/articles/s41467-019-12154-0</w:t>
         </w:r>
       </w:hyperlink>
       <w:r>
@@ -2693,353 +3435,23 @@
       <w:r>
         <w:t xml:space="preserve"> </w:t>
       </w:r>
-      <w:hyperlink r:id="rId51">
-        <w:r>
-          <w:rPr>
-            <w:rStyle w:val="Hyperlink"/>
-          </w:rPr>
-          <w:t xml:space="preserve">10.1080/03468755.2015.1110533</w:t>
-        </w:r>
-      </w:hyperlink>
-    </w:p>
-    <w:bookmarkEnd w:id="52"/>
-    <w:bookmarkStart w:id="55" w:name="ref-pePeAsdw"/>
+      <w:hyperlink r:id="rId70">
+        <w:r>
+          <w:rPr>
+            <w:rStyle w:val="Hyperlink"/>
+          </w:rPr>
+          <w:t xml:space="preserve">10.1038/s41467-019-12154-0</w:t>
+        </w:r>
+      </w:hyperlink>
+    </w:p>
+    <w:bookmarkEnd w:id="71"/>
+    <w:bookmarkStart w:id="74" w:name="ref-1BWm60ySL"/>
     <w:p>
       <w:pPr>
         <w:pStyle w:val="Bibliography"/>
       </w:pPr>
       <w:r>
-        <w:t xml:space="preserve">4.</w:t>
-      </w:r>
-      <w:r>
-        <w:t xml:space="preserve"> </w:t>
-      </w:r>
-      <w:r>
-        <w:rPr>
-          <w:b/>
-        </w:rPr>
-        <w:t xml:space="preserve">The Black Death and Later Plague Epidemics in the Scandinavian Countries: Perspectives and Controversies</w:t>
-      </w:r>
-      <w:r>
-        <w:t xml:space="preserve"> </w:t>
-      </w:r>
-      <w:r>
-        <w:br/>
-      </w:r>
-      <w:r>
-        <w:t xml:space="preserve">Ole Jørgen Benedictow</w:t>
-      </w:r>
-      <w:r>
-        <w:br/>
-      </w:r>
-      <w:r>
-        <w:rPr>
-          <w:i/>
-        </w:rPr>
-        <w:t xml:space="preserve">De Gruyter Open Poland</w:t>
-      </w:r>
-      <w:r>
-        <w:t xml:space="preserve"> </w:t>
-      </w:r>
-      <w:r>
-        <w:t xml:space="preserve">(2016-12-19)</w:t>
-      </w:r>
-      <w:r>
-        <w:t xml:space="preserve"> </w:t>
-      </w:r>
-      <w:hyperlink r:id="rId53">
-        <w:r>
-          <w:rPr>
-            <w:rStyle w:val="Hyperlink"/>
-          </w:rPr>
-          <w:t xml:space="preserve">https://www.degruyter.com/document/doi/10.1515/9788376560472/html</w:t>
-        </w:r>
-      </w:hyperlink>
-      <w:r>
-        <w:t xml:space="preserve"> </w:t>
-      </w:r>
-      <w:r>
-        <w:br/>
-      </w:r>
-      <w:r>
-        <w:t xml:space="preserve">ISBN:</w:t>
-      </w:r>
-      <w:r>
-        <w:t xml:space="preserve"> </w:t>
-      </w:r>
-      <w:hyperlink r:id="rId54">
-        <w:r>
-          <w:rPr>
-            <w:rStyle w:val="Hyperlink"/>
-          </w:rPr>
-          <w:t xml:space="preserve">978-83-7656-047-2</w:t>
-        </w:r>
-      </w:hyperlink>
-    </w:p>
-    <w:bookmarkEnd w:id="55"/>
-    <w:bookmarkStart w:id="57" w:name="ref-TA5uIekt"/>
-    <w:p>
-      <w:pPr>
-        <w:pStyle w:val="Bibliography"/>
-      </w:pPr>
-      <w:r>
-        <w:t xml:space="preserve">5.</w:t>
-      </w:r>
-      <w:r>
-        <w:t xml:space="preserve"> </w:t>
-      </w:r>
-      <w:r>
-        <w:rPr>
-          <w:b/>
-        </w:rPr>
-        <w:t xml:space="preserve">Digitizing Historical Plague</w:t>
-      </w:r>
-      <w:r>
-        <w:t xml:space="preserve"> </w:t>
-      </w:r>
-      <w:r>
-        <w:br/>
-      </w:r>
-      <w:r>
-        <w:t xml:space="preserve">Ulf Büntgen, Christian Ginzler, Jan Esper, Willy Tegel, Anthony J. McMichael</w:t>
-      </w:r>
-      <w:r>
-        <w:br/>
-      </w:r>
-      <w:r>
-        <w:rPr>
-          <w:i/>
-        </w:rPr>
-        <w:t xml:space="preserve">Clinical Infectious Diseases</w:t>
-      </w:r>
-      <w:r>
-        <w:t xml:space="preserve"> </w:t>
-      </w:r>
-      <w:r>
-        <w:t xml:space="preserve">(2012-12-01)</w:t>
-      </w:r>
-      <w:r>
-        <w:t xml:space="preserve"> </w:t>
-      </w:r>
-      <w:hyperlink r:id="rId56">
-        <w:r>
-          <w:rPr>
-            <w:rStyle w:val="Hyperlink"/>
-          </w:rPr>
-          <w:t xml:space="preserve">https://doi.org/10.1093/cid/cis723</w:t>
-        </w:r>
-      </w:hyperlink>
-      <w:r>
-        <w:t xml:space="preserve"> </w:t>
-      </w:r>
-      <w:r>
-        <w:br/>
-      </w:r>
-      <w:r>
-        <w:t xml:space="preserve">DOI:</w:t>
-      </w:r>
-      <w:r>
-        <w:t xml:space="preserve"> </w:t>
-      </w:r>
-      <w:hyperlink r:id="rId56">
-        <w:r>
-          <w:rPr>
-            <w:rStyle w:val="Hyperlink"/>
-          </w:rPr>
-          <w:t xml:space="preserve">10.1093/cid/cis723</w:t>
-        </w:r>
-      </w:hyperlink>
-    </w:p>
-    <w:bookmarkEnd w:id="57"/>
-    <w:bookmarkStart w:id="62" w:name="ref-mnYvobHt"/>
-    <w:p>
-      <w:pPr>
-        <w:pStyle w:val="Bibliography"/>
-      </w:pPr>
-      <w:r>
-        <w:t xml:space="preserve">6.</w:t>
-      </w:r>
-      <w:r>
-        <w:t xml:space="preserve"> </w:t>
-      </w:r>
-      <w:r>
-        <w:rPr>
-          <w:b/>
-        </w:rPr>
-        <w:t xml:space="preserve">Ancient DNA Damage</w:t>
-      </w:r>
-      <w:r>
-        <w:t xml:space="preserve"> </w:t>
-      </w:r>
-      <w:r>
-        <w:br/>
-      </w:r>
-      <w:r>
-        <w:t xml:space="preserve">Jesse Dabney, Matthias Meyer, Svante Pääbo</w:t>
-      </w:r>
-      <w:r>
-        <w:br/>
-      </w:r>
-      <w:r>
-        <w:rPr>
-          <w:i/>
-        </w:rPr>
-        <w:t xml:space="preserve">Cold Spring Harbor Perspectives in Biology</w:t>
-      </w:r>
-      <w:r>
-        <w:t xml:space="preserve"> </w:t>
-      </w:r>
-      <w:r>
-        <w:t xml:space="preserve">(2013-07)</w:t>
-      </w:r>
-      <w:r>
-        <w:t xml:space="preserve"> </w:t>
-      </w:r>
-      <w:hyperlink r:id="rId58">
-        <w:r>
-          <w:rPr>
-            <w:rStyle w:val="Hyperlink"/>
-          </w:rPr>
-          <w:t xml:space="preserve">https://www.ncbi.nlm.nih.gov/pmc/articles/PMC3685887/</w:t>
-        </w:r>
-      </w:hyperlink>
-      <w:r>
-        <w:t xml:space="preserve"> </w:t>
-      </w:r>
-      <w:r>
-        <w:br/>
-      </w:r>
-      <w:r>
-        <w:t xml:space="preserve">DOI:</w:t>
-      </w:r>
-      <w:r>
-        <w:t xml:space="preserve"> </w:t>
-      </w:r>
-      <w:hyperlink r:id="rId59">
-        <w:r>
-          <w:rPr>
-            <w:rStyle w:val="Hyperlink"/>
-          </w:rPr>
-          <w:t xml:space="preserve">10.1101/cshperspect.a012567</w:t>
-        </w:r>
-      </w:hyperlink>
-      <w:r>
-        <w:t xml:space="preserve"> </w:t>
-      </w:r>
-      <w:r>
-        <w:t xml:space="preserve">· PMID:</w:t>
-      </w:r>
-      <w:r>
-        <w:t xml:space="preserve"> </w:t>
-      </w:r>
-      <w:hyperlink r:id="rId60">
-        <w:r>
-          <w:rPr>
-            <w:rStyle w:val="Hyperlink"/>
-          </w:rPr>
-          <w:t xml:space="preserve">23729639</w:t>
-        </w:r>
-      </w:hyperlink>
-      <w:r>
-        <w:t xml:space="preserve"> </w:t>
-      </w:r>
-      <w:r>
-        <w:t xml:space="preserve">· PMCID:</w:t>
-      </w:r>
-      <w:r>
-        <w:t xml:space="preserve"> </w:t>
-      </w:r>
-      <w:hyperlink r:id="rId61">
-        <w:r>
-          <w:rPr>
-            <w:rStyle w:val="Hyperlink"/>
-          </w:rPr>
-          <w:t xml:space="preserve">PMC3685887</w:t>
-        </w:r>
-      </w:hyperlink>
-    </w:p>
-    <w:bookmarkEnd w:id="62"/>
-    <w:bookmarkStart w:id="65" w:name="ref-1CPIgshmC"/>
-    <w:p>
-      <w:pPr>
-        <w:pStyle w:val="Bibliography"/>
-      </w:pPr>
-      <w:r>
-        <w:t xml:space="preserve">7.</w:t>
-      </w:r>
-      <w:r>
-        <w:t xml:space="preserve"> </w:t>
-      </w:r>
-      <w:r>
-        <w:rPr>
-          <w:b/>
-        </w:rPr>
-        <w:t xml:space="preserve">Phylogeography of the second plague pandemic revealed through analysis of historical Yersinia pestis genomes</w:t>
-      </w:r>
-      <w:r>
-        <w:t xml:space="preserve"> </w:t>
-      </w:r>
-      <w:r>
-        <w:br/>
-      </w:r>
-      <w:r>
-        <w:t xml:space="preserve">Maria A. Spyrou, Marcel Keller, Rezeda I. Tukhbatova, Christiana L. Scheib, Elizabeth A. Nelson, Aida Andrades Valtueña, Gunnar U. Neumann, Don Walker, Amelie Alterauge, Niamh Carty, … Johannes Krause</w:t>
-      </w:r>
-      <w:r>
-        <w:br/>
-      </w:r>
-      <w:r>
-        <w:rPr>
-          <w:i/>
-        </w:rPr>
-        <w:t xml:space="preserve">Nature Communications</w:t>
-      </w:r>
-      <w:r>
-        <w:t xml:space="preserve"> </w:t>
-      </w:r>
-      <w:r>
-        <w:t xml:space="preserve">(2019-10-02)</w:t>
-      </w:r>
-      <w:r>
-        <w:t xml:space="preserve"> </w:t>
-      </w:r>
-      <w:hyperlink r:id="rId63">
-        <w:r>
-          <w:rPr>
-            <w:rStyle w:val="Hyperlink"/>
-          </w:rPr>
-          <w:t xml:space="preserve">https://www.nature.com/articles/s41467-019-12154-0</w:t>
-        </w:r>
-      </w:hyperlink>
-      <w:r>
-        <w:t xml:space="preserve"> </w:t>
-      </w:r>
-      <w:r>
-        <w:br/>
-      </w:r>
-      <w:r>
-        <w:t xml:space="preserve">DOI:</w:t>
-      </w:r>
-      <w:r>
-        <w:t xml:space="preserve"> </w:t>
-      </w:r>
-      <w:hyperlink r:id="rId64">
-        <w:r>
-          <w:rPr>
-            <w:rStyle w:val="Hyperlink"/>
-          </w:rPr>
-          <w:t xml:space="preserve">10.1038/s41467-019-12154-0</w:t>
-        </w:r>
-      </w:hyperlink>
-    </w:p>
-    <w:bookmarkEnd w:id="65"/>
-    <w:bookmarkStart w:id="68" w:name="ref-1BWm60ySL"/>
-    <w:p>
-      <w:pPr>
-        <w:pStyle w:val="Bibliography"/>
-      </w:pPr>
-      <w:r>
-        <w:t xml:space="preserve">8.</w:t>
+        <w:t xml:space="preserve">10.</w:t>
       </w:r>
       <w:r>
         <w:t xml:space="preserve"> </w:t>
@@ -3102,7 +3514,7 @@
       <w:r>
         <w:t xml:space="preserve"> </w:t>
       </w:r>
-      <w:hyperlink r:id="rId66">
+      <w:hyperlink r:id="rId72">
         <w:r>
           <w:rPr>
             <w:rStyle w:val="Hyperlink"/>
@@ -3122,7 +3534,7 @@
       <w:r>
         <w:t xml:space="preserve"> </w:t>
       </w:r>
-      <w:hyperlink r:id="rId67">
+      <w:hyperlink r:id="rId73">
         <w:r>
           <w:rPr>
             <w:rStyle w:val="Hyperlink"/>
@@ -3131,14 +3543,14 @@
         </w:r>
       </w:hyperlink>
     </w:p>
-    <w:bookmarkEnd w:id="68"/>
-    <w:bookmarkStart w:id="71" w:name="ref-Oxqt5mfU"/>
+    <w:bookmarkEnd w:id="74"/>
+    <w:bookmarkStart w:id="77" w:name="ref-Oxqt5mfU"/>
     <w:p>
       <w:pPr>
         <w:pStyle w:val="Bibliography"/>
       </w:pPr>
       <w:r>
-        <w:t xml:space="preserve">9.</w:t>
+        <w:t xml:space="preserve">11.</w:t>
       </w:r>
       <w:r>
         <w:t xml:space="preserve"> </w:t>
@@ -3185,7 +3597,7 @@
       <w:r>
         <w:t xml:space="preserve"> </w:t>
       </w:r>
-      <w:hyperlink r:id="rId69">
+      <w:hyperlink r:id="rId75">
         <w:r>
           <w:rPr>
             <w:rStyle w:val="Hyperlink"/>
@@ -3202,7 +3614,7 @@
       <w:r>
         <w:t xml:space="preserve"> </w:t>
       </w:r>
-      <w:hyperlink r:id="rId70">
+      <w:hyperlink r:id="rId76">
         <w:r>
           <w:rPr>
             <w:rStyle w:val="Hyperlink"/>
@@ -3211,14 +3623,14 @@
         </w:r>
       </w:hyperlink>
     </w:p>
-    <w:bookmarkEnd w:id="71"/>
-    <w:bookmarkStart w:id="74" w:name="ref-iPczwfq8"/>
+    <w:bookmarkEnd w:id="77"/>
+    <w:bookmarkStart w:id="80" w:name="ref-iPczwfq8"/>
     <w:p>
       <w:pPr>
         <w:pStyle w:val="Bibliography"/>
       </w:pPr>
       <w:r>
-        <w:t xml:space="preserve">10.</w:t>
+        <w:t xml:space="preserve">12.</w:t>
       </w:r>
       <w:r>
         <w:t xml:space="preserve"> </w:t>
@@ -3256,7 +3668,7 @@
       <w:r>
         <w:t xml:space="preserve"> </w:t>
       </w:r>
-      <w:hyperlink r:id="rId72">
+      <w:hyperlink r:id="rId78">
         <w:r>
           <w:rPr>
             <w:rStyle w:val="Hyperlink"/>
@@ -3276,7 +3688,7 @@
       <w:r>
         <w:t xml:space="preserve"> </w:t>
       </w:r>
-      <w:hyperlink r:id="rId73">
+      <w:hyperlink r:id="rId79">
         <w:r>
           <w:rPr>
             <w:rStyle w:val="Hyperlink"/>
@@ -3285,14 +3697,14 @@
         </w:r>
       </w:hyperlink>
     </w:p>
-    <w:bookmarkEnd w:id="74"/>
-    <w:bookmarkStart w:id="77" w:name="ref-eoKChWDW"/>
+    <w:bookmarkEnd w:id="80"/>
+    <w:bookmarkStart w:id="83" w:name="ref-eoKChWDW"/>
     <w:p>
       <w:pPr>
         <w:pStyle w:val="Bibliography"/>
       </w:pPr>
       <w:r>
-        <w:t xml:space="preserve">11.</w:t>
+        <w:t xml:space="preserve">13.</w:t>
       </w:r>
       <w:r>
         <w:t xml:space="preserve"> </w:t>
@@ -3330,7 +3742,7 @@
       <w:r>
         <w:t xml:space="preserve"> </w:t>
       </w:r>
-      <w:hyperlink r:id="rId75">
+      <w:hyperlink r:id="rId81">
         <w:r>
           <w:rPr>
             <w:rStyle w:val="Hyperlink"/>
@@ -3350,7 +3762,7 @@
       <w:r>
         <w:t xml:space="preserve"> </w:t>
       </w:r>
-      <w:hyperlink r:id="rId76">
+      <w:hyperlink r:id="rId82">
         <w:r>
           <w:rPr>
             <w:rStyle w:val="Hyperlink"/>
@@ -3359,14 +3771,14 @@
         </w:r>
       </w:hyperlink>
     </w:p>
-    <w:bookmarkEnd w:id="77"/>
-    <w:bookmarkStart w:id="79" w:name="ref-eD3kpkYB"/>
+    <w:bookmarkEnd w:id="83"/>
+    <w:bookmarkStart w:id="85" w:name="ref-eD3kpkYB"/>
     <w:p>
       <w:pPr>
         <w:pStyle w:val="Bibliography"/>
       </w:pPr>
       <w:r>
-        <w:t xml:space="preserve">12.</w:t>
+        <w:t xml:space="preserve">14.</w:t>
       </w:r>
       <w:r>
         <w:t xml:space="preserve"> </w:t>
@@ -3404,7 +3816,7 @@
       <w:r>
         <w:t xml:space="preserve"> </w:t>
       </w:r>
-      <w:hyperlink r:id="rId78">
+      <w:hyperlink r:id="rId84">
         <w:r>
           <w:rPr>
             <w:rStyle w:val="Hyperlink"/>
@@ -3413,14 +3825,14 @@
         </w:r>
       </w:hyperlink>
     </w:p>
-    <w:bookmarkEnd w:id="79"/>
-    <w:bookmarkStart w:id="82" w:name="ref-9kFCN7oR"/>
+    <w:bookmarkEnd w:id="85"/>
+    <w:bookmarkStart w:id="88" w:name="ref-9kFCN7oR"/>
     <w:p>
       <w:pPr>
         <w:pStyle w:val="Bibliography"/>
       </w:pPr>
       <w:r>
-        <w:t xml:space="preserve">13.</w:t>
+        <w:t xml:space="preserve">15.</w:t>
       </w:r>
       <w:r>
         <w:t xml:space="preserve"> </w:t>
@@ -3458,7 +3870,7 @@
       <w:r>
         <w:t xml:space="preserve"> </w:t>
       </w:r>
-      <w:hyperlink r:id="rId80">
+      <w:hyperlink r:id="rId86">
         <w:r>
           <w:rPr>
             <w:rStyle w:val="Hyperlink"/>
@@ -3478,7 +3890,7 @@
       <w:r>
         <w:t xml:space="preserve"> </w:t>
       </w:r>
-      <w:hyperlink r:id="rId81">
+      <w:hyperlink r:id="rId87">
         <w:r>
           <w:rPr>
             <w:rStyle w:val="Hyperlink"/>
@@ -3487,14 +3899,14 @@
         </w:r>
       </w:hyperlink>
     </w:p>
-    <w:bookmarkEnd w:id="82"/>
-    <w:bookmarkStart w:id="85" w:name="ref-ACt53Sow"/>
+    <w:bookmarkEnd w:id="88"/>
+    <w:bookmarkStart w:id="91" w:name="ref-ACt53Sow"/>
     <w:p>
       <w:pPr>
         <w:pStyle w:val="Bibliography"/>
       </w:pPr>
       <w:r>
-        <w:t xml:space="preserve">14.</w:t>
+        <w:t xml:space="preserve">16.</w:t>
       </w:r>
       <w:r>
         <w:t xml:space="preserve"> </w:t>
@@ -3545,7 +3957,7 @@
       <w:r>
         <w:t xml:space="preserve"> </w:t>
       </w:r>
-      <w:hyperlink r:id="rId83">
+      <w:hyperlink r:id="rId89">
         <w:r>
           <w:rPr>
             <w:rStyle w:val="Hyperlink"/>
@@ -3565,7 +3977,7 @@
       <w:r>
         <w:t xml:space="preserve"> </w:t>
       </w:r>
-      <w:hyperlink r:id="rId84">
+      <w:hyperlink r:id="rId90">
         <w:r>
           <w:rPr>
             <w:rStyle w:val="Hyperlink"/>
@@ -3574,14 +3986,14 @@
         </w:r>
       </w:hyperlink>
     </w:p>
-    <w:bookmarkEnd w:id="85"/>
-    <w:bookmarkStart w:id="88" w:name="ref-sVvw7Kko"/>
+    <w:bookmarkEnd w:id="91"/>
+    <w:bookmarkStart w:id="94" w:name="ref-sVvw7Kko"/>
     <w:p>
       <w:pPr>
         <w:pStyle w:val="Bibliography"/>
       </w:pPr>
       <w:r>
-        <w:t xml:space="preserve">15.</w:t>
+        <w:t xml:space="preserve">17.</w:t>
       </w:r>
       <w:r>
         <w:t xml:space="preserve"> </w:t>
@@ -3619,7 +4031,7 @@
       <w:r>
         <w:t xml:space="preserve"> </w:t>
       </w:r>
-      <w:hyperlink r:id="rId86">
+      <w:hyperlink r:id="rId92">
         <w:r>
           <w:rPr>
             <w:rStyle w:val="Hyperlink"/>
@@ -3639,7 +4051,7 @@
       <w:r>
         <w:t xml:space="preserve"> </w:t>
       </w:r>
-      <w:hyperlink r:id="rId87">
+      <w:hyperlink r:id="rId93">
         <w:r>
           <w:rPr>
             <w:rStyle w:val="Hyperlink"/>
@@ -3648,14 +4060,14 @@
         </w:r>
       </w:hyperlink>
     </w:p>
-    <w:bookmarkEnd w:id="88"/>
-    <w:bookmarkStart w:id="91" w:name="ref-17yD9OrGW"/>
+    <w:bookmarkEnd w:id="94"/>
+    <w:bookmarkStart w:id="97" w:name="ref-17yD9OrGW"/>
     <w:p>
       <w:pPr>
         <w:pStyle w:val="Bibliography"/>
       </w:pPr>
       <w:r>
-        <w:t xml:space="preserve">16.</w:t>
+        <w:t xml:space="preserve">18.</w:t>
       </w:r>
       <w:r>
         <w:t xml:space="preserve"> </w:t>
@@ -3693,7 +4105,7 @@
       <w:r>
         <w:t xml:space="preserve"> </w:t>
       </w:r>
-      <w:hyperlink r:id="rId89">
+      <w:hyperlink r:id="rId95">
         <w:r>
           <w:rPr>
             <w:rStyle w:val="Hyperlink"/>
@@ -3713,7 +4125,7 @@
       <w:r>
         <w:t xml:space="preserve"> </w:t>
       </w:r>
-      <w:hyperlink r:id="rId90">
+      <w:hyperlink r:id="rId96">
         <w:r>
           <w:rPr>
             <w:rStyle w:val="Hyperlink"/>
@@ -3722,14 +4134,14 @@
         </w:r>
       </w:hyperlink>
     </w:p>
-    <w:bookmarkEnd w:id="91"/>
-    <w:bookmarkStart w:id="93" w:name="ref-1DR126iIZ"/>
+    <w:bookmarkEnd w:id="97"/>
+    <w:bookmarkStart w:id="100" w:name="ref-U9NYNgQR"/>
     <w:p>
       <w:pPr>
         <w:pStyle w:val="Bibliography"/>
       </w:pPr>
       <w:r>
-        <w:t xml:space="preserve">17.</w:t>
+        <w:t xml:space="preserve">19.</w:t>
       </w:r>
       <w:r>
         <w:t xml:space="preserve"> </w:t>
@@ -3738,43 +4150,72 @@
         <w:rPr>
           <w:b/>
         </w:rPr>
-        <w:t xml:space="preserve">Snippy: Rapid haploid variant calling and core genome alignment.</w:t>
-      </w:r>
-      <w:r>
-        <w:t xml:space="preserve"> </w:t>
-      </w:r>
-      <w:r>
-        <w:br/>
-      </w:r>
-      <w:r>
-        <w:t xml:space="preserve">Torsten Seemann</w:t>
-      </w:r>
-      <w:r>
-        <w:br/>
-      </w:r>
-      <w:r>
-        <w:t xml:space="preserve">(2020-03-08)</w:t>
-      </w:r>
-      <w:r>
-        <w:t xml:space="preserve"> </w:t>
-      </w:r>
-      <w:hyperlink r:id="rId92">
-        <w:r>
-          <w:rPr>
-            <w:rStyle w:val="Hyperlink"/>
-          </w:rPr>
-          <w:t xml:space="preserve">https://github.com/tseemann/snippy</w:t>
-        </w:r>
-      </w:hyperlink>
-    </w:p>
-    <w:bookmarkEnd w:id="93"/>
-    <w:bookmarkStart w:id="95" w:name="ref-zikRADit"/>
+        <w:t xml:space="preserve">BEAST 2.5: An advanced software platform for Bayesian evolutionary analysis</w:t>
+      </w:r>
+      <w:r>
+        <w:t xml:space="preserve"> </w:t>
+      </w:r>
+      <w:r>
+        <w:br/>
+      </w:r>
+      <w:r>
+        <w:t xml:space="preserve">Remco Bouckaert, Timothy G. Vaughan, Joëlle Barido-Sottani, Sebastián Duchêne, Mathieu Fourment, Alexandra Gavryushkina, Joseph Heled, Graham Jones, Denise Kühnert, Nicola De Maio, … Alexei J. Drummond</w:t>
+      </w:r>
+      <w:r>
+        <w:br/>
+      </w:r>
+      <w:r>
+        <w:rPr>
+          <w:i/>
+        </w:rPr>
+        <w:t xml:space="preserve">PLOS Computational Biology</w:t>
+      </w:r>
+      <w:r>
+        <w:t xml:space="preserve"> </w:t>
+      </w:r>
+      <w:r>
+        <w:t xml:space="preserve">(2019-04-08)</w:t>
+      </w:r>
+      <w:r>
+        <w:t xml:space="preserve"> </w:t>
+      </w:r>
+      <w:hyperlink r:id="rId98">
+        <w:r>
+          <w:rPr>
+            <w:rStyle w:val="Hyperlink"/>
+          </w:rPr>
+          <w:t xml:space="preserve">https://journals.plos.org/ploscompbiol/article?id=10.1371/journal.pcbi.1006650</w:t>
+        </w:r>
+      </w:hyperlink>
+      <w:r>
+        <w:t xml:space="preserve"> </w:t>
+      </w:r>
+      <w:r>
+        <w:br/>
+      </w:r>
+      <w:r>
+        <w:t xml:space="preserve">DOI:</w:t>
+      </w:r>
+      <w:r>
+        <w:t xml:space="preserve"> </w:t>
+      </w:r>
+      <w:hyperlink r:id="rId99">
+        <w:r>
+          <w:rPr>
+            <w:rStyle w:val="Hyperlink"/>
+          </w:rPr>
+          <w:t xml:space="preserve">10.1371/journal.pcbi.1006650</w:t>
+        </w:r>
+      </w:hyperlink>
+    </w:p>
+    <w:bookmarkEnd w:id="100"/>
+    <w:bookmarkStart w:id="102" w:name="ref-zikRADit"/>
     <w:p>
       <w:pPr>
         <w:pStyle w:val="Bibliography"/>
       </w:pPr>
       <w:r>
-        <w:t xml:space="preserve">18.</w:t>
+        <w:t xml:space="preserve">20.</w:t>
       </w:r>
       <w:r>
         <w:t xml:space="preserve"> </w:t>
@@ -3812,7 +4253,7 @@
       <w:r>
         <w:t xml:space="preserve"> </w:t>
       </w:r>
-      <w:hyperlink r:id="rId94">
+      <w:hyperlink r:id="rId101">
         <w:r>
           <w:rPr>
             <w:rStyle w:val="Hyperlink"/>
@@ -3832,7 +4273,7 @@
       <w:r>
         <w:t xml:space="preserve"> </w:t>
       </w:r>
-      <w:hyperlink r:id="rId94">
+      <w:hyperlink r:id="rId101">
         <w:r>
           <w:rPr>
             <w:rStyle w:val="Hyperlink"/>
@@ -3841,14 +4282,14 @@
         </w:r>
       </w:hyperlink>
     </w:p>
-    <w:bookmarkEnd w:id="95"/>
-    <w:bookmarkStart w:id="98" w:name="ref-U9NYNgQR"/>
+    <w:bookmarkEnd w:id="102"/>
+    <w:bookmarkStart w:id="105" w:name="ref-S0T839fB"/>
     <w:p>
       <w:pPr>
         <w:pStyle w:val="Bibliography"/>
       </w:pPr>
       <w:r>
-        <w:t xml:space="preserve">19.</w:t>
+        <w:t xml:space="preserve">21.</w:t>
       </w:r>
       <w:r>
         <w:t xml:space="preserve"> </w:t>
@@ -3857,16 +4298,16 @@
         <w:rPr>
           <w:b/>
         </w:rPr>
-        <w:t xml:space="preserve">BEAST 2.5: An advanced software platform for Bayesian evolutionary analysis</w:t>
-      </w:r>
-      <w:r>
-        <w:t xml:space="preserve"> </w:t>
-      </w:r>
-      <w:r>
-        <w:br/>
-      </w:r>
-      <w:r>
-        <w:t xml:space="preserve">Remco Bouckaert, Timothy G. Vaughan, Joëlle Barido-Sottani, Sebastián Duchêne, Mathieu Fourment, Alexandra Gavryushkina, Joseph Heled, Graham Jones, Denise Kühnert, Nicola De Maio, … Alexei J. Drummond</w:t>
+        <w:t xml:space="preserve">Nextstrain: real-time tracking of pathogen evolution</w:t>
+      </w:r>
+      <w:r>
+        <w:t xml:space="preserve"> </w:t>
+      </w:r>
+      <w:r>
+        <w:br/>
+      </w:r>
+      <w:r>
+        <w:t xml:space="preserve">James Hadfield, Colin Megill, Sidney M. Bell, John Huddleston, Barney Potter, Charlton Callender, Pavel Sagulenko, Trevor Bedford, Richard A. Neher</w:t>
       </w:r>
       <w:r>
         <w:br/>
@@ -3875,23 +4316,23 @@
         <w:rPr>
           <w:i/>
         </w:rPr>
-        <w:t xml:space="preserve">PLOS Computational Biology</w:t>
-      </w:r>
-      <w:r>
-        <w:t xml:space="preserve"> </w:t>
-      </w:r>
-      <w:r>
-        <w:t xml:space="preserve">(2019-04-08)</w:t>
-      </w:r>
-      <w:r>
-        <w:t xml:space="preserve"> </w:t>
-      </w:r>
-      <w:hyperlink r:id="rId96">
-        <w:r>
-          <w:rPr>
-            <w:rStyle w:val="Hyperlink"/>
-          </w:rPr>
-          <w:t xml:space="preserve">https://journals.plos.org/ploscompbiol/article?id=10.1371/journal.pcbi.1006650</w:t>
+        <w:t xml:space="preserve">Bioinformatics</w:t>
+      </w:r>
+      <w:r>
+        <w:t xml:space="preserve"> </w:t>
+      </w:r>
+      <w:r>
+        <w:t xml:space="preserve">(2018-12-01)</w:t>
+      </w:r>
+      <w:r>
+        <w:t xml:space="preserve"> </w:t>
+      </w:r>
+      <w:hyperlink r:id="rId103">
+        <w:r>
+          <w:rPr>
+            <w:rStyle w:val="Hyperlink"/>
+          </w:rPr>
+          <w:t xml:space="preserve">https://academic.oup.com/bioinformatics/article/34/23/4121/5001388</w:t>
         </w:r>
       </w:hyperlink>
       <w:r>
@@ -3906,81 +4347,7 @@
       <w:r>
         <w:t xml:space="preserve"> </w:t>
       </w:r>
-      <w:hyperlink r:id="rId97">
-        <w:r>
-          <w:rPr>
-            <w:rStyle w:val="Hyperlink"/>
-          </w:rPr>
-          <w:t xml:space="preserve">10.1371/journal.pcbi.1006650</w:t>
-        </w:r>
-      </w:hyperlink>
-    </w:p>
-    <w:bookmarkEnd w:id="98"/>
-    <w:bookmarkStart w:id="101" w:name="ref-S0T839fB"/>
-    <w:p>
-      <w:pPr>
-        <w:pStyle w:val="Bibliography"/>
-      </w:pPr>
-      <w:r>
-        <w:t xml:space="preserve">20.</w:t>
-      </w:r>
-      <w:r>
-        <w:t xml:space="preserve"> </w:t>
-      </w:r>
-      <w:r>
-        <w:rPr>
-          <w:b/>
-        </w:rPr>
-        <w:t xml:space="preserve">Nextstrain: real-time tracking of pathogen evolution</w:t>
-      </w:r>
-      <w:r>
-        <w:t xml:space="preserve"> </w:t>
-      </w:r>
-      <w:r>
-        <w:br/>
-      </w:r>
-      <w:r>
-        <w:t xml:space="preserve">James Hadfield, Colin Megill, Sidney M. Bell, John Huddleston, Barney Potter, Charlton Callender, Pavel Sagulenko, Trevor Bedford, Richard A. Neher</w:t>
-      </w:r>
-      <w:r>
-        <w:br/>
-      </w:r>
-      <w:r>
-        <w:rPr>
-          <w:i/>
-        </w:rPr>
-        <w:t xml:space="preserve">Bioinformatics</w:t>
-      </w:r>
-      <w:r>
-        <w:t xml:space="preserve"> </w:t>
-      </w:r>
-      <w:r>
-        <w:t xml:space="preserve">(2018-12-01)</w:t>
-      </w:r>
-      <w:r>
-        <w:t xml:space="preserve"> </w:t>
-      </w:r>
-      <w:hyperlink r:id="rId99">
-        <w:r>
-          <w:rPr>
-            <w:rStyle w:val="Hyperlink"/>
-          </w:rPr>
-          <w:t xml:space="preserve">https://academic.oup.com/bioinformatics/article/34/23/4121/5001388</w:t>
-        </w:r>
-      </w:hyperlink>
-      <w:r>
-        <w:t xml:space="preserve"> </w:t>
-      </w:r>
-      <w:r>
-        <w:br/>
-      </w:r>
-      <w:r>
-        <w:t xml:space="preserve">DOI:</w:t>
-      </w:r>
-      <w:r>
-        <w:t xml:space="preserve"> </w:t>
-      </w:r>
-      <w:hyperlink r:id="rId100">
+      <w:hyperlink r:id="rId104">
         <w:r>
           <w:rPr>
             <w:rStyle w:val="Hyperlink"/>
@@ -3989,17 +4356,17 @@
         </w:r>
       </w:hyperlink>
     </w:p>
-    <w:bookmarkEnd w:id="101"/>
-    <w:bookmarkEnd w:id="102"/>
+    <w:bookmarkEnd w:id="105"/>
+    <w:bookmarkEnd w:id="106"/>
     <w:p>
       <w:pPr>
         <w:pStyle w:val="Heading2"/>
       </w:pPr>
-      <w:bookmarkStart w:id="103" w:name="si"/>
-      <w:r>
-        <w:t xml:space="preserve">SI</w:t>
-      </w:r>
-      <w:bookmarkEnd w:id="103"/>
+      <w:bookmarkStart w:id="107" w:name="supplementary-information"/>
+      <w:r>
+        <w:t xml:space="preserve">Supplementary Information</w:t>
+      </w:r>
+      <w:bookmarkEnd w:id="107"/>
     </w:p>
     <w:p>
       <w:pPr>
@@ -4008,23 +4375,41 @@
       <w:r>
         <w:t xml:space="preserve">These are additional figures/data I anticipate co-authors or reviewers may want in the SI:</w:t>
       </w:r>
-      <w:r>
-        <w:t xml:space="preserve"> </w:t>
-      </w:r>
-      <w:r>
-        <w:t xml:space="preserve">- Date distributions by site (1 page, 13 subplots)</w:t>
-      </w:r>
-      <w:r>
-        <w:t xml:space="preserve"> </w:t>
-      </w:r>
-      <w:r>
-        <w:t xml:space="preserve">- Maximum-likelihood phylogeny (1 page)</w:t>
-      </w:r>
-      <w:r>
-        <w:t xml:space="preserve"> </w:t>
-      </w:r>
-      <w:r>
-        <w:t xml:space="preserve">- Individual priors (1 page, ~20 subplots)</w:t>
+    </w:p>
+    <w:p>
+      <w:pPr>
+        <w:numPr>
+          <w:ilvl w:val="0"/>
+          <w:numId w:val="1005"/>
+        </w:numPr>
+        <w:pStyle w:val="Compact"/>
+      </w:pPr>
+      <w:r>
+        <w:t xml:space="preserve">Date distributions by site (1 page, 13 subplots)</w:t>
+      </w:r>
+    </w:p>
+    <w:p>
+      <w:pPr>
+        <w:numPr>
+          <w:ilvl w:val="0"/>
+          <w:numId w:val="1005"/>
+        </w:numPr>
+        <w:pStyle w:val="Compact"/>
+      </w:pPr>
+      <w:r>
+        <w:t xml:space="preserve">Maximum-likelihood phylogeny (1 page)</w:t>
+      </w:r>
+    </w:p>
+    <w:p>
+      <w:pPr>
+        <w:numPr>
+          <w:ilvl w:val="0"/>
+          <w:numId w:val="1005"/>
+        </w:numPr>
+        <w:pStyle w:val="Compact"/>
+      </w:pPr>
+      <w:r>
+        <w:t xml:space="preserve">Individual priors (1 page, ~20 subplots)</w:t>
       </w:r>
     </w:p>
     <w:sectPr>
@@ -4602,6 +4987,9 @@
     <w:abstractNumId w:val="991"/>
   </w:num>
   <w:num w:numId="1004">
+    <w:abstractNumId w:val="991"/>
+  </w:num>
+  <w:num w:numId="1005">
     <w:abstractNumId w:val="991"/>
   </w:num>
 </w:numbering>

</xml_diff>